<commit_message>
updated image in user manual
</commit_message>
<xml_diff>
--- a/Documentation/User's Manual/PLED user manual.docx
+++ b/Documentation/User's Manual/PLED user manual.docx
@@ -197,7 +197,19 @@
         <w:rPr>
           <w:rFonts w:cs="Times New Roman"/>
         </w:rPr>
-        <w:t xml:space="preserve"> The engraving procedure in this document will outline how to perform and engraving using the PLED.</w:t>
+        <w:t xml:space="preserve"> The engraving procedure in this document w</w:t>
+      </w:r>
+      <w:r>
+        <w:rPr>
+          <w:rFonts w:cs="Times New Roman"/>
+        </w:rPr>
+        <w:t>ill outline how to perform an</w:t>
+      </w:r>
+      <w:r>
+        <w:rPr>
+          <w:rFonts w:cs="Times New Roman"/>
+        </w:rPr>
+        <w:t xml:space="preserve"> engraving using the PLED.</w:t>
       </w:r>
     </w:p>
     <w:p>
@@ -278,7 +290,19 @@
         <w:rPr>
           <w:rFonts w:cs="Times New Roman"/>
         </w:rPr>
-        <w:t>Before performing the engraving procedure, perform a check to ensure the following components and present and assembled in a sturdy manner:</w:t>
+        <w:t>Before performing the engraving procedure, perform a check to ens</w:t>
+      </w:r>
+      <w:r>
+        <w:rPr>
+          <w:rFonts w:cs="Times New Roman"/>
+        </w:rPr>
+        <w:t>ure the following components are</w:t>
+      </w:r>
+      <w:r>
+        <w:rPr>
+          <w:rFonts w:cs="Times New Roman"/>
+        </w:rPr>
+        <w:t xml:space="preserve"> present and assembled in a sturdy manner:</w:t>
       </w:r>
     </w:p>
     <w:p>
@@ -1131,6 +1155,7 @@
         <w:rPr>
           <w:rFonts w:cs="Times New Roman"/>
         </w:rPr>
+        <w:lastRenderedPageBreak/>
         <w:t xml:space="preserve">Choose the perfect picture! If you are putting forth the effort </w:t>
       </w:r>
       <w:r>
@@ -1365,6 +1390,7 @@
         <w:rPr>
           <w:noProof/>
         </w:rPr>
+        <w:lastRenderedPageBreak/>
         <w:drawing>
           <wp:inline distT="0" distB="0" distL="0" distR="0" wp14:anchorId="0983CFD6" wp14:editId="352C55B2">
             <wp:extent cx="3200400" cy="2275840"/>
@@ -1917,6 +1943,7 @@
           <w:rFonts w:cs="Times New Roman"/>
           <w:noProof/>
         </w:rPr>
+        <w:lastRenderedPageBreak/>
         <w:drawing>
           <wp:inline distT="0" distB="0" distL="0" distR="0" wp14:anchorId="49357FF1" wp14:editId="247A0DCE">
             <wp:extent cx="3200400" cy="1799886"/>
@@ -2399,9 +2426,9 @@
         </w:rPr>
         <w:drawing>
           <wp:inline distT="0" distB="0" distL="0" distR="0">
-            <wp:extent cx="3009900" cy="4013200"/>
-            <wp:effectExtent l="0" t="0" r="0" b="6350"/>
-            <wp:docPr id="18" name="Picture 18" descr="C:\Users\Bre\Downloads\aggie.jpg"/>
+            <wp:extent cx="2866030" cy="3002280"/>
+            <wp:effectExtent l="0" t="0" r="0" b="7620"/>
+            <wp:docPr id="18" name="Picture 18"/>
             <wp:cNvGraphicFramePr>
               <a:graphicFrameLocks xmlns:a="http://schemas.openxmlformats.org/drawingml/2006/main" noChangeAspect="1"/>
             </wp:cNvGraphicFramePr>
@@ -2414,7 +2441,7 @@
                       <a:picLocks noChangeAspect="1" noChangeArrowheads="1"/>
                     </pic:cNvPicPr>
                   </pic:nvPicPr>
-                  <pic:blipFill>
+                  <pic:blipFill rotWithShape="1">
                     <a:blip r:embed="rId22" cstate="print">
                       <a:extLst>
                         <a:ext uri="{28A0092B-C50C-407E-A947-70E740481C1C}">
@@ -2422,15 +2449,13 @@
                         </a:ext>
                       </a:extLst>
                     </a:blip>
-                    <a:srcRect/>
-                    <a:stretch>
-                      <a:fillRect/>
-                    </a:stretch>
+                    <a:srcRect r="4773" b="25383"/>
+                    <a:stretch/>
                   </pic:blipFill>
                   <pic:spPr bwMode="auto">
                     <a:xfrm>
                       <a:off x="0" y="0"/>
-                      <a:ext cx="3018397" cy="4024529"/>
+                      <a:ext cx="2866673" cy="3002954"/>
                     </a:xfrm>
                     <a:prstGeom prst="rect">
                       <a:avLst/>
@@ -2439,6 +2464,11 @@
                     <a:ln>
                       <a:noFill/>
                     </a:ln>
+                    <a:extLst>
+                      <a:ext uri="{53640926-AAD7-44D8-BBD7-CCE9431645EC}">
+                        <a14:shadowObscured xmlns:a14="http://schemas.microsoft.com/office/drawing/2010/main"/>
+                      </a:ext>
+                    </a:extLst>
                   </pic:spPr>
                 </pic:pic>
               </a:graphicData>
@@ -3536,7 +3566,7 @@
 </file>
 
 <file path=customXml/itemProps1.xml><?xml version="1.0" encoding="utf-8"?>
-<ds:datastoreItem xmlns:ds="http://schemas.openxmlformats.org/officeDocument/2006/customXml" ds:itemID="{7504E53C-2466-4619-BA8D-B1DB8436075F}">
+<ds:datastoreItem xmlns:ds="http://schemas.openxmlformats.org/officeDocument/2006/customXml" ds:itemID="{7FC67383-0BD9-4D0F-A3EA-EEBAA22CABDC}">
   <ds:schemaRefs>
     <ds:schemaRef ds:uri="http://schemas.openxmlformats.org/officeDocument/2006/bibliography"/>
   </ds:schemaRefs>

</xml_diff>

<commit_message>
finished documentation, added mechanical files
</commit_message>
<xml_diff>
--- a/Documentation/User's Manual/PLED user manual.docx
+++ b/Documentation/User's Manual/PLED user manual.docx
@@ -781,7 +781,16 @@
         <w:rPr>
           <w:rFonts w:cs="Times New Roman"/>
         </w:rPr>
-        <w:t>In this manual you will find important safety information. Failure to follow all safety guidelines may result in blindness or permanent injury. Any sections containing the warning symbol indicate the use of 445 nm laser safety glasses rated OD4 or higher are required before proceeding. Additionally, do not touch the PLED gantry or laser when the device is in operation. Remember, it only takes one beam to the eye to never enjoy seeing again.</w:t>
+        <w:t xml:space="preserve">In this manual you will find important safety information. Failure to follow all safety guidelines may result in blindness or permanent injury. Any sections containing the warning symbol indicate the use of 445 nm laser safety glasses rated OD4 or higher are required before proceeding. Additionally, do not touch the PLED gantry or laser when the device is in operation. </w:t>
+      </w:r>
+      <w:r>
+        <w:rPr>
+          <w:rFonts w:cs="Times New Roman"/>
+          <w:b/>
+          <w:color w:val="FF0000"/>
+          <w:u w:val="single"/>
+        </w:rPr>
+        <w:t>Remember, it only takes one beam to the eye to never enjoy seeing again.</w:t>
       </w:r>
     </w:p>
     <w:p>
@@ -860,6 +869,8 @@
         </w:rPr>
         <w:br w:type="page"/>
       </w:r>
+      <w:bookmarkStart w:id="0" w:name="_GoBack"/>
+      <w:bookmarkEnd w:id="0"/>
     </w:p>
     <w:p>
       <w:pPr>
@@ -929,7 +940,7 @@
       <w:pPr>
         <w:pStyle w:val="ListParagraph"/>
         <w:spacing w:line="360" w:lineRule="auto"/>
-        <w:jc w:val="left"/>
+        <w:jc w:val="center"/>
         <w:rPr>
           <w:rFonts w:cs="Times New Roman"/>
         </w:rPr>
@@ -941,7 +952,7 @@
         <w:drawing>
           <wp:inline distT="0" distB="0" distL="0" distR="0" wp14:anchorId="30A617E3" wp14:editId="623B5455">
             <wp:extent cx="5238750" cy="3216010"/>
-            <wp:effectExtent l="0" t="0" r="0" b="3810"/>
+            <wp:effectExtent l="19050" t="19050" r="19050" b="22860"/>
             <wp:docPr id="3" name="Picture 3"/>
             <wp:cNvGraphicFramePr>
               <a:graphicFrameLocks xmlns:a="http://schemas.openxmlformats.org/drawingml/2006/main" noChangeAspect="1"/>
@@ -967,6 +978,11 @@
                     <a:prstGeom prst="rect">
                       <a:avLst/>
                     </a:prstGeom>
+                    <a:ln>
+                      <a:solidFill>
+                        <a:schemeClr val="tx1"/>
+                      </a:solidFill>
+                    </a:ln>
                   </pic:spPr>
                 </pic:pic>
               </a:graphicData>
@@ -1039,7 +1055,7 @@
         <w:drawing>
           <wp:inline distT="0" distB="0" distL="0" distR="0" wp14:anchorId="271D643B" wp14:editId="3FADA5E0">
             <wp:extent cx="409575" cy="542925"/>
-            <wp:effectExtent l="0" t="0" r="9525" b="9525"/>
+            <wp:effectExtent l="19050" t="19050" r="28575" b="28575"/>
             <wp:docPr id="4" name="Picture 4"/>
             <wp:cNvGraphicFramePr>
               <a:graphicFrameLocks xmlns:a="http://schemas.openxmlformats.org/drawingml/2006/main" noChangeAspect="1"/>
@@ -1065,6 +1081,11 @@
                     <a:prstGeom prst="rect">
                       <a:avLst/>
                     </a:prstGeom>
+                    <a:ln>
+                      <a:solidFill>
+                        <a:schemeClr val="tx1"/>
+                      </a:solidFill>
+                    </a:ln>
                   </pic:spPr>
                 </pic:pic>
               </a:graphicData>
@@ -1191,7 +1212,7 @@
         <w:drawing>
           <wp:inline distT="0" distB="0" distL="0" distR="0" wp14:anchorId="000D88B7" wp14:editId="53E670AE">
             <wp:extent cx="3188244" cy="1637665"/>
-            <wp:effectExtent l="0" t="0" r="0" b="635"/>
+            <wp:effectExtent l="19050" t="19050" r="12700" b="19685"/>
             <wp:docPr id="5" name="Picture 5"/>
             <wp:cNvGraphicFramePr>
               <a:graphicFrameLocks xmlns:a="http://schemas.openxmlformats.org/drawingml/2006/main" noChangeAspect="1"/>
@@ -1217,6 +1238,11 @@
                     <a:prstGeom prst="rect">
                       <a:avLst/>
                     </a:prstGeom>
+                    <a:ln>
+                      <a:solidFill>
+                        <a:schemeClr val="tx1"/>
+                      </a:solidFill>
+                    </a:ln>
                   </pic:spPr>
                 </pic:pic>
               </a:graphicData>
@@ -1281,7 +1307,7 @@
         <w:drawing>
           <wp:inline distT="0" distB="0" distL="0" distR="0" wp14:anchorId="3A240C9C" wp14:editId="2B85EF88">
             <wp:extent cx="3200400" cy="1169035"/>
-            <wp:effectExtent l="0" t="0" r="0" b="0"/>
+            <wp:effectExtent l="19050" t="19050" r="19050" b="12065"/>
             <wp:docPr id="6" name="Picture 6"/>
             <wp:cNvGraphicFramePr>
               <a:graphicFrameLocks xmlns:a="http://schemas.openxmlformats.org/drawingml/2006/main" noChangeAspect="1"/>
@@ -1307,6 +1333,11 @@
                     <a:prstGeom prst="rect">
                       <a:avLst/>
                     </a:prstGeom>
+                    <a:ln>
+                      <a:solidFill>
+                        <a:schemeClr val="tx1"/>
+                      </a:solidFill>
+                    </a:ln>
                   </pic:spPr>
                 </pic:pic>
               </a:graphicData>
@@ -1394,7 +1425,7 @@
         <w:drawing>
           <wp:inline distT="0" distB="0" distL="0" distR="0" wp14:anchorId="0983CFD6" wp14:editId="352C55B2">
             <wp:extent cx="3200400" cy="2275840"/>
-            <wp:effectExtent l="0" t="0" r="0" b="0"/>
+            <wp:effectExtent l="19050" t="19050" r="19050" b="10160"/>
             <wp:docPr id="7" name="Picture 7"/>
             <wp:cNvGraphicFramePr>
               <a:graphicFrameLocks xmlns:a="http://schemas.openxmlformats.org/drawingml/2006/main" noChangeAspect="1"/>
@@ -1420,6 +1451,11 @@
                     <a:prstGeom prst="rect">
                       <a:avLst/>
                     </a:prstGeom>
+                    <a:ln>
+                      <a:solidFill>
+                        <a:schemeClr val="tx1"/>
+                      </a:solidFill>
+                    </a:ln>
                   </pic:spPr>
                 </pic:pic>
               </a:graphicData>
@@ -1490,7 +1526,7 @@
         <w:drawing>
           <wp:inline distT="0" distB="0" distL="0" distR="0" wp14:anchorId="6766160B" wp14:editId="392FEDD5">
             <wp:extent cx="3200400" cy="1635760"/>
-            <wp:effectExtent l="0" t="0" r="0" b="2540"/>
+            <wp:effectExtent l="19050" t="19050" r="19050" b="21590"/>
             <wp:docPr id="9" name="Picture 9"/>
             <wp:cNvGraphicFramePr>
               <a:graphicFrameLocks xmlns:a="http://schemas.openxmlformats.org/drawingml/2006/main" noChangeAspect="1"/>
@@ -1516,6 +1552,11 @@
                     <a:prstGeom prst="rect">
                       <a:avLst/>
                     </a:prstGeom>
+                    <a:ln>
+                      <a:solidFill>
+                        <a:schemeClr val="tx1"/>
+                      </a:solidFill>
+                    </a:ln>
                   </pic:spPr>
                 </pic:pic>
               </a:graphicData>
@@ -1595,11 +1636,10 @@
         <w:rPr>
           <w:noProof/>
         </w:rPr>
-        <w:lastRenderedPageBreak/>
         <w:drawing>
           <wp:inline distT="0" distB="0" distL="0" distR="0" wp14:anchorId="7E2342FB" wp14:editId="29CD9F68">
             <wp:extent cx="3200400" cy="1637665"/>
-            <wp:effectExtent l="0" t="0" r="0" b="635"/>
+            <wp:effectExtent l="19050" t="19050" r="19050" b="19685"/>
             <wp:docPr id="8" name="Picture 8"/>
             <wp:cNvGraphicFramePr>
               <a:graphicFrameLocks xmlns:a="http://schemas.openxmlformats.org/drawingml/2006/main" noChangeAspect="1"/>
@@ -1625,6 +1665,11 @@
                     <a:prstGeom prst="rect">
                       <a:avLst/>
                     </a:prstGeom>
+                    <a:ln>
+                      <a:solidFill>
+                        <a:schemeClr val="tx1"/>
+                      </a:solidFill>
+                    </a:ln>
                   </pic:spPr>
                 </pic:pic>
               </a:graphicData>
@@ -1775,7 +1820,7 @@
         <w:drawing>
           <wp:inline distT="0" distB="0" distL="0" distR="0" wp14:anchorId="19F1A711" wp14:editId="66A2E75A">
             <wp:extent cx="3200400" cy="1799886"/>
-            <wp:effectExtent l="0" t="0" r="0" b="0"/>
+            <wp:effectExtent l="19050" t="19050" r="19050" b="10160"/>
             <wp:docPr id="15" name="Picture 15" descr="C:\Users\Bre\Downloads\20160426_161739.jpg"/>
             <wp:cNvGraphicFramePr>
               <a:graphicFrameLocks xmlns:a="http://schemas.openxmlformats.org/drawingml/2006/main" noChangeAspect="1"/>
@@ -1812,7 +1857,9 @@
                     </a:prstGeom>
                     <a:noFill/>
                     <a:ln>
-                      <a:noFill/>
+                      <a:solidFill>
+                        <a:schemeClr val="tx1"/>
+                      </a:solidFill>
                     </a:ln>
                   </pic:spPr>
                 </pic:pic>
@@ -1947,7 +1994,7 @@
         <w:drawing>
           <wp:inline distT="0" distB="0" distL="0" distR="0" wp14:anchorId="49357FF1" wp14:editId="247A0DCE">
             <wp:extent cx="3200400" cy="1799886"/>
-            <wp:effectExtent l="0" t="0" r="0" b="0"/>
+            <wp:effectExtent l="19050" t="19050" r="19050" b="10160"/>
             <wp:docPr id="14" name="Picture 14" descr="C:\Users\Bre\Downloads\20160426_161859.jpg"/>
             <wp:cNvGraphicFramePr>
               <a:graphicFrameLocks xmlns:a="http://schemas.openxmlformats.org/drawingml/2006/main" noChangeAspect="1"/>
@@ -1984,7 +2031,9 @@
                     </a:prstGeom>
                     <a:noFill/>
                     <a:ln>
-                      <a:noFill/>
+                      <a:solidFill>
+                        <a:schemeClr val="tx1"/>
+                      </a:solidFill>
                     </a:ln>
                   </pic:spPr>
                 </pic:pic>
@@ -2147,8 +2196,8 @@
         </w:rPr>
         <w:drawing>
           <wp:inline distT="0" distB="0" distL="0" distR="0" wp14:anchorId="7F19C6EB" wp14:editId="1AF1129F">
-            <wp:extent cx="3200400" cy="1799886"/>
-            <wp:effectExtent l="0" t="0" r="0" b="0"/>
+            <wp:extent cx="3009014" cy="1799590"/>
+            <wp:effectExtent l="19050" t="19050" r="20320" b="10160"/>
             <wp:docPr id="13" name="Picture 13" descr="C:\Users\Bre\Downloads\20160426_161926.jpg"/>
             <wp:cNvGraphicFramePr>
               <a:graphicFrameLocks xmlns:a="http://schemas.openxmlformats.org/drawingml/2006/main" noChangeAspect="1"/>
@@ -2162,7 +2211,7 @@
                       <a:picLocks noChangeAspect="1" noChangeArrowheads="1"/>
                     </pic:cNvPicPr>
                   </pic:nvPicPr>
-                  <pic:blipFill>
+                  <pic:blipFill rotWithShape="1">
                     <a:blip r:embed="rId20" cstate="print">
                       <a:extLst>
                         <a:ext uri="{28A0092B-C50C-407E-A947-70E740481C1C}">
@@ -2170,23 +2219,32 @@
                         </a:ext>
                       </a:extLst>
                     </a:blip>
-                    <a:srcRect/>
-                    <a:stretch>
-                      <a:fillRect/>
-                    </a:stretch>
+                    <a:srcRect r="5964"/>
+                    <a:stretch/>
                   </pic:blipFill>
                   <pic:spPr bwMode="auto">
                     <a:xfrm>
                       <a:off x="0" y="0"/>
-                      <a:ext cx="3200400" cy="1799886"/>
+                      <a:ext cx="3009509" cy="1799886"/>
                     </a:xfrm>
                     <a:prstGeom prst="rect">
                       <a:avLst/>
                     </a:prstGeom>
                     <a:noFill/>
-                    <a:ln>
-                      <a:noFill/>
+                    <a:ln w="9525" cap="flat" cmpd="sng" algn="ctr">
+                      <a:solidFill>
+                        <a:sysClr val="windowText" lastClr="000000"/>
+                      </a:solidFill>
+                      <a:prstDash val="solid"/>
+                      <a:round/>
+                      <a:headEnd type="none" w="med" len="med"/>
+                      <a:tailEnd type="none" w="med" len="med"/>
                     </a:ln>
+                    <a:extLst>
+                      <a:ext uri="{53640926-AAD7-44D8-BBD7-CCE9431645EC}">
+                        <a14:shadowObscured xmlns:a14="http://schemas.microsoft.com/office/drawing/2010/main"/>
+                      </a:ext>
+                    </a:extLst>
                   </pic:spPr>
                 </pic:pic>
               </a:graphicData>
@@ -2318,7 +2376,7 @@
         <w:drawing>
           <wp:inline distT="0" distB="0" distL="0" distR="0">
             <wp:extent cx="3200400" cy="1799886"/>
-            <wp:effectExtent l="0" t="0" r="0" b="0"/>
+            <wp:effectExtent l="19050" t="19050" r="19050" b="10160"/>
             <wp:docPr id="12" name="Picture 12" descr="C:\Users\Bre\Downloads\20160426_162603.jpg"/>
             <wp:cNvGraphicFramePr>
               <a:graphicFrameLocks xmlns:a="http://schemas.openxmlformats.org/drawingml/2006/main" noChangeAspect="1"/>
@@ -2355,7 +2413,9 @@
                     </a:prstGeom>
                     <a:noFill/>
                     <a:ln>
-                      <a:noFill/>
+                      <a:solidFill>
+                        <a:schemeClr val="tx1"/>
+                      </a:solidFill>
                     </a:ln>
                   </pic:spPr>
                 </pic:pic>
@@ -2427,7 +2487,7 @@
         <w:drawing>
           <wp:inline distT="0" distB="0" distL="0" distR="0">
             <wp:extent cx="2866030" cy="3002280"/>
-            <wp:effectExtent l="0" t="0" r="0" b="7620"/>
+            <wp:effectExtent l="19050" t="19050" r="10795" b="26670"/>
             <wp:docPr id="18" name="Picture 18"/>
             <wp:cNvGraphicFramePr>
               <a:graphicFrameLocks xmlns:a="http://schemas.openxmlformats.org/drawingml/2006/main" noChangeAspect="1"/>
@@ -2462,7 +2522,9 @@
                     </a:prstGeom>
                     <a:noFill/>
                     <a:ln>
-                      <a:noFill/>
+                      <a:solidFill>
+                        <a:schemeClr val="tx1"/>
+                      </a:solidFill>
                     </a:ln>
                     <a:extLst>
                       <a:ext uri="{53640926-AAD7-44D8-BBD7-CCE9431645EC}">
@@ -2476,8 +2538,6 @@
           </wp:inline>
         </w:drawing>
       </w:r>
-      <w:bookmarkStart w:id="0" w:name="_GoBack"/>
-      <w:bookmarkEnd w:id="0"/>
     </w:p>
     <w:sectPr>
       <w:type w:val="continuous"/>
@@ -3566,7 +3626,7 @@
 </file>
 
 <file path=customXml/itemProps1.xml><?xml version="1.0" encoding="utf-8"?>
-<ds:datastoreItem xmlns:ds="http://schemas.openxmlformats.org/officeDocument/2006/customXml" ds:itemID="{7FC67383-0BD9-4D0F-A3EA-EEBAA22CABDC}">
+<ds:datastoreItem xmlns:ds="http://schemas.openxmlformats.org/officeDocument/2006/customXml" ds:itemID="{9C2C9E3F-B2A2-42DF-9DD7-09A9AD0ADA7D}">
   <ds:schemaRefs>
     <ds:schemaRef ds:uri="http://schemas.openxmlformats.org/officeDocument/2006/bibliography"/>
   </ds:schemaRefs>

</xml_diff>